<commit_message>
cleaned up test.py, made fomatting change to dicttoxml.py, added some sentences to deliverable3part2 doc
</commit_message>
<xml_diff>
--- a/sprint1/Deliverable 3Part2.docx
+++ b/sprint1/Deliverable 3Part2.docx
@@ -653,6 +653,7 @@
           <w:szCs w:val="28"/>
         </w:rPr>
       </w:pPr>
+      <w:bookmarkStart w:id="0" w:name="_GoBack"/>
       <w:r>
         <w:rPr>
           <w:rFonts w:cstheme="minorHAnsi"/>
@@ -684,7 +685,39 @@
           <w:sz w:val="28"/>
           <w:szCs w:val="28"/>
         </w:rPr>
-        <w:t xml:space="preserve">For this sprint, we had estimated the project velocity of 14 points, we had planned that we will cover user story 1(worth 8 points) and 3(worth 4 points). The sprint that we planned was only supposed to be a week. With the efforts of the team and the work we all put in, we were able to achieve our estimated project velocity and did cover all 14 story points, thus our actual project velocity after deliverable 3 is 14 points. We did not have any re-planning stages, we decided at the start of our sprint the user stories we will be able to fully implement, </w:t>
+        <w:t>For this sprint, we had estimated the project velocity of 14 points, we had planned that we will cover user story 1(worth 8 points) and 3(worth 4 points). The sprint that we planned was only supposed to be a week.</w:t>
+      </w:r>
+      <w:r>
+        <w:rPr>
+          <w:rFonts w:cstheme="minorHAnsi"/>
+          <w:sz w:val="28"/>
+          <w:szCs w:val="28"/>
+        </w:rPr>
+        <w:t xml:space="preserve"> We underestimated the cost of some of our tasks, however</w:t>
+      </w:r>
+      <w:r>
+        <w:rPr>
+          <w:rFonts w:cstheme="minorHAnsi"/>
+          <w:sz w:val="28"/>
+          <w:szCs w:val="28"/>
+        </w:rPr>
+        <w:t xml:space="preserve"> </w:t>
+      </w:r>
+      <w:r>
+        <w:rPr>
+          <w:rFonts w:cstheme="minorHAnsi"/>
+          <w:sz w:val="28"/>
+          <w:szCs w:val="28"/>
+        </w:rPr>
+        <w:t>w</w:t>
+      </w:r>
+      <w:r>
+        <w:rPr>
+          <w:rFonts w:cstheme="minorHAnsi"/>
+          <w:sz w:val="28"/>
+          <w:szCs w:val="28"/>
+        </w:rPr>
+        <w:t xml:space="preserve">ith the efforts of the team and the work we all put in, we were able to achieve our estimated project velocity and did cover all 14 story points, thus our actual project velocity after deliverable 3 is 14 points. We did not have any re-planning stages, we decided at the start of our sprint the user stories we will be able to fully implement, </w:t>
       </w:r>
       <w:r>
         <w:rPr>
@@ -700,7 +733,16 @@
           <w:sz w:val="28"/>
           <w:szCs w:val="28"/>
         </w:rPr>
-        <w:t xml:space="preserve"> </w:t>
+        <w:t>In the future we will better estimate the cost of tasks and reassign costs for user stories to more accurately estimate their cost</w:t>
+      </w:r>
+      <w:bookmarkEnd w:id="0"/>
+      <w:r>
+        <w:rPr>
+          <w:rFonts w:cstheme="minorHAnsi"/>
+          <w:sz w:val="28"/>
+          <w:szCs w:val="28"/>
+        </w:rPr>
+        <w:t>.</w:t>
       </w:r>
     </w:p>
     <w:p>
@@ -739,7 +781,6 @@
           <w:szCs w:val="32"/>
           <w:u w:val="single"/>
         </w:rPr>
-        <w:lastRenderedPageBreak/>
         <w:t>Burndown Chart:</w:t>
       </w:r>
     </w:p>
@@ -779,7 +820,7 @@
             <v:path o:extrusionok="f" gradientshapeok="t" o:connecttype="rect"/>
             <o:lock v:ext="edit" aspectratio="t"/>
           </v:shapetype>
-          <v:shape id="_x0000_i1025" type="#_x0000_t75" style="width:468pt;height:273.75pt">
+          <v:shape id="_x0000_i1025" type="#_x0000_t75" style="width:468pt;height:274.2pt">
             <v:imagedata r:id="rId5" o:title="Burndown"/>
           </v:shape>
         </w:pict>
@@ -851,7 +892,7 @@
           <w:szCs w:val="32"/>
         </w:rPr>
         <w:pict w14:anchorId="77248AE6">
-          <v:shape id="_x0000_i1037" type="#_x0000_t75" style="width:467.25pt;height:210pt">
+          <v:shape id="_x0000_i1026" type="#_x0000_t75" style="width:466.8pt;height:210pt">
             <v:imagedata r:id="rId6" o:title="Board"/>
           </v:shape>
         </w:pict>
@@ -889,7 +930,6 @@
           <w:sz w:val="28"/>
           <w:szCs w:val="28"/>
         </w:rPr>
-        <w:lastRenderedPageBreak/>
         <w:t xml:space="preserve">This is how our </w:t>
       </w:r>
       <w:r>
@@ -900,8 +940,6 @@
         </w:rPr>
         <w:t>task board and our burndown chart looks for sprint 1, we were able to complete all the tasks for this sprint on time. There is a bit of a twist with the burndown chart, and that is it only records the planned line up and until the weekdays and over the weekend the planned line goes to 0. So from the chart we can see that the team made a bit of progress over the weekdays and we made a lot of progress over the weekend which is when we were able to complete our tasks, we did have a little bit of a break from the project because of focus on the midterms and other courses, but we were able to catch up and finish the sprint at the due date.</w:t>
       </w:r>
-      <w:bookmarkStart w:id="0" w:name="_GoBack"/>
-      <w:bookmarkEnd w:id="0"/>
     </w:p>
     <w:sectPr>
       <w:pgSz w:w="12240" w:h="15840"/>
@@ -1273,6 +1311,7 @@
     <w:lsdException w:name="HTML Sample" w:semiHidden="1" w:unhideWhenUsed="1"/>
     <w:lsdException w:name="HTML Typewriter" w:semiHidden="1" w:unhideWhenUsed="1"/>
     <w:lsdException w:name="HTML Variable" w:semiHidden="1" w:unhideWhenUsed="1"/>
+    <w:lsdException w:name="Normal Table" w:semiHidden="1" w:unhideWhenUsed="1"/>
     <w:lsdException w:name="annotation subject" w:semiHidden="1" w:unhideWhenUsed="1"/>
     <w:lsdException w:name="No List" w:semiHidden="1" w:unhideWhenUsed="1"/>
     <w:lsdException w:name="Outline List 1" w:semiHidden="1" w:unhideWhenUsed="1"/>
@@ -1319,8 +1358,10 @@
     <w:lsdException w:name="Table Subtle 2" w:semiHidden="1" w:unhideWhenUsed="1"/>
     <w:lsdException w:name="Table Web 1" w:semiHidden="1" w:unhideWhenUsed="1"/>
     <w:lsdException w:name="Table Web 2" w:semiHidden="1" w:unhideWhenUsed="1"/>
+    <w:lsdException w:name="Table Web 3" w:semiHidden="1" w:unhideWhenUsed="1"/>
     <w:lsdException w:name="Balloon Text" w:semiHidden="1" w:unhideWhenUsed="1"/>
     <w:lsdException w:name="Table Grid" w:uiPriority="39"/>
+    <w:lsdException w:name="Table Theme" w:semiHidden="1" w:unhideWhenUsed="1"/>
     <w:lsdException w:name="Placeholder Text" w:semiHidden="1"/>
     <w:lsdException w:name="No Spacing" w:uiPriority="1" w:qFormat="1"/>
     <w:lsdException w:name="Light Shading" w:uiPriority="60"/>

</xml_diff>